<commit_message>
Some more to template
</commit_message>
<xml_diff>
--- a/tei_docx/template.docx
+++ b/tei_docx/template.docx
@@ -4,7 +4,7 @@
   <w:body>
     <w:p>
       <w:pPr>
-        <w:pStyle w:val="term"/>
+        <w:pStyle w:val="meta"/>
       </w:pPr>
       <w:proofErr w:type="spellStart"/>
       <w:r>
@@ -17,7 +17,7 @@
     </w:p>
     <w:p>
       <w:pPr>
-        <w:pStyle w:val="term"/>
+        <w:pStyle w:val="meta"/>
       </w:pPr>
       <w:r>
         <w:t>Creator : Nom, Prénom (AAAA-AAAA)</w:t>
@@ -25,7 +25,7 @@
     </w:p>
     <w:p>
       <w:pPr>
-        <w:pStyle w:val="term"/>
+        <w:pStyle w:val="meta"/>
       </w:pPr>
       <w:r>
         <w:t>Translator : Constans, Léopold-Albert (1891 – 1936)</w:t>
@@ -33,7 +33,7 @@
     </w:p>
     <w:p>
       <w:pPr>
-        <w:pStyle w:val="term"/>
+        <w:pStyle w:val="meta"/>
       </w:pPr>
       <w:proofErr w:type="spellStart"/>
       <w:r>
@@ -46,7 +46,7 @@
     </w:p>
     <w:p>
       <w:pPr>
-        <w:pStyle w:val="term"/>
+        <w:pStyle w:val="meta"/>
       </w:pPr>
       <w:r>
         <w:t>Publisher : OBVIL</w:t>
@@ -54,7 +54,7 @@
     </w:p>
     <w:p>
       <w:pPr>
-        <w:pStyle w:val="term"/>
+        <w:pStyle w:val="meta"/>
       </w:pPr>
       <w:proofErr w:type="spellStart"/>
       <w:r>
@@ -67,7 +67,7 @@
     </w:p>
     <w:p>
       <w:pPr>
-        <w:pStyle w:val="term"/>
+        <w:pStyle w:val="meta"/>
         <w:rPr>
           <w:rStyle w:val="LienInternet"/>
         </w:rPr>
@@ -75,7 +75,7 @@
       <w:r>
         <w:t xml:space="preserve">Licence : </w:t>
       </w:r>
-      <w:hyperlink r:id="rId6">
+      <w:hyperlink r:id="rId7">
         <w:r>
           <w:rPr>
             <w:rStyle w:val="LienInternet"/>
@@ -86,7 +86,7 @@
     </w:p>
     <w:p>
       <w:pPr>
-        <w:pStyle w:val="term"/>
+        <w:pStyle w:val="meta"/>
       </w:pPr>
       <w:proofErr w:type="spellStart"/>
       <w:r>
@@ -96,7 +96,7 @@
       <w:r>
         <w:t xml:space="preserve"> : </w:t>
       </w:r>
-      <w:hyperlink r:id="rId7">
+      <w:hyperlink r:id="rId8">
         <w:r>
           <w:rPr>
             <w:rStyle w:val="LienInternet"/>
@@ -110,7 +110,7 @@
     </w:p>
     <w:p>
       <w:pPr>
-        <w:pStyle w:val="term"/>
+        <w:pStyle w:val="meta"/>
         <w:rPr>
           <w:rStyle w:val="LienInternet"/>
         </w:rPr>
@@ -118,7 +118,7 @@
       <w:r>
         <w:t xml:space="preserve">Source : </w:t>
       </w:r>
-      <w:hyperlink r:id="rId8">
+      <w:hyperlink r:id="rId9">
         <w:r>
           <w:rPr>
             <w:rStyle w:val="LienInternet"/>
@@ -169,6 +169,8 @@
       <w:pPr>
         <w:pStyle w:val="docDate"/>
       </w:pPr>
+      <w:bookmarkStart w:id="0" w:name="_GoBack"/>
+      <w:bookmarkEnd w:id="0"/>
       <w:r>
         <w:t>1664</w:t>
       </w:r>
@@ -189,8 +191,8 @@
           <w:rStyle w:val="foreign"/>
         </w:rPr>
       </w:pPr>
-      <w:bookmarkStart w:id="0" w:name="Signet"/>
-      <w:bookmarkEnd w:id="0"/>
+      <w:bookmarkStart w:id="1" w:name="Signet"/>
+      <w:bookmarkEnd w:id="1"/>
       <w:r>
         <w:t>Acte I</w:t>
       </w:r>
@@ -277,15 +279,7 @@
         <w:rPr>
           <w:rStyle w:val="num"/>
         </w:rPr>
-        <w:t>190</w:t>
-      </w:r>
-      <w:bookmarkStart w:id="1" w:name="_GoBack"/>
-      <w:bookmarkEnd w:id="1"/>
-      <w:r>
-        <w:rPr>
-          <w:rStyle w:val="num"/>
-        </w:rPr>
-        <w:t>x3</w:t>
+        <w:t>190x3</w:t>
       </w:r>
       <w:r>
         <w:t xml:space="preserve"> sans savoir</w:t>
@@ -1039,8 +1033,8 @@
       </w:r>
     </w:p>
     <w:sectPr>
-      <w:headerReference w:type="default" r:id="rId11"/>
-      <w:footerReference w:type="default" r:id="rId12"/>
+      <w:headerReference w:type="default" r:id="rId12"/>
+      <w:footerReference w:type="default" r:id="rId13"/>
       <w:pgSz w:w="11906" w:h="16838"/>
       <w:pgMar w:top="851" w:right="1418" w:bottom="851" w:left="1418" w:header="567" w:footer="567" w:gutter="0"/>
       <w:lnNumType w:countBy="5" w:distance="284" w:restart="continuous"/>
@@ -1134,7 +1128,7 @@
       <w:rPr>
         <w:noProof/>
       </w:rPr>
-      <w:t>2</w:t>
+      <w:t>1</w:t>
     </w:r>
     <w:r>
       <w:fldChar w:fldCharType="end"/>
@@ -1200,6 +1194,226 @@
     </w:pPr>
   </w:p>
 </w:hdr>
+</file>
+
+<file path=word/numbering.xml><?xml version="1.0" encoding="utf-8"?>
+<w:numbering xmlns:wpc="http://schemas.microsoft.com/office/word/2010/wordprocessingCanvas" xmlns:cx="http://schemas.microsoft.com/office/drawing/2014/chartex" xmlns:cx1="http://schemas.microsoft.com/office/drawing/2015/9/8/chartex" xmlns:mc="http://schemas.openxmlformats.org/markup-compatibility/2006" xmlns:o="urn:schemas-microsoft-com:office:office" xmlns:r="http://schemas.openxmlformats.org/officeDocument/2006/relationships" xmlns:m="http://schemas.openxmlformats.org/officeDocument/2006/math" xmlns:v="urn:schemas-microsoft-com:vml" xmlns:wp14="http://schemas.microsoft.com/office/word/2010/wordprocessingDrawing" xmlns:wp="http://schemas.openxmlformats.org/drawingml/2006/wordprocessingDrawing" xmlns:w10="urn:schemas-microsoft-com:office:word" xmlns:w="http://schemas.openxmlformats.org/wordprocessingml/2006/main" xmlns:w14="http://schemas.microsoft.com/office/word/2010/wordml" xmlns:w15="http://schemas.microsoft.com/office/word/2012/wordml" xmlns:w16se="http://schemas.microsoft.com/office/word/2015/wordml/symex" xmlns:wpg="http://schemas.microsoft.com/office/word/2010/wordprocessingGroup" xmlns:wpi="http://schemas.microsoft.com/office/word/2010/wordprocessingInk" xmlns:wne="http://schemas.microsoft.com/office/word/2006/wordml" xmlns:wps="http://schemas.microsoft.com/office/word/2010/wordprocessingShape" mc:Ignorable="w14 w15 w16se wp14">
+  <w:abstractNum w:abstractNumId="0" w15:restartNumberingAfterBreak="0">
+    <w:nsid w:val="FFFFFF7C"/>
+    <w:multiLevelType w:val="singleLevel"/>
+    <w:tmpl w:val="74F42706"/>
+    <w:lvl w:ilvl="0">
+      <w:start w:val="1"/>
+      <w:numFmt w:val="decimal"/>
+      <w:lvlText w:val="%1."/>
+      <w:lvlJc w:val="left"/>
+      <w:pPr>
+        <w:tabs>
+          <w:tab w:val="num" w:pos="1492"/>
+        </w:tabs>
+        <w:ind w:left="1492" w:hanging="360"/>
+      </w:pPr>
+    </w:lvl>
+  </w:abstractNum>
+  <w:abstractNum w:abstractNumId="1" w15:restartNumberingAfterBreak="0">
+    <w:nsid w:val="FFFFFF7D"/>
+    <w:multiLevelType w:val="singleLevel"/>
+    <w:tmpl w:val="2AD489AA"/>
+    <w:lvl w:ilvl="0">
+      <w:start w:val="1"/>
+      <w:numFmt w:val="decimal"/>
+      <w:lvlText w:val="%1."/>
+      <w:lvlJc w:val="left"/>
+      <w:pPr>
+        <w:tabs>
+          <w:tab w:val="num" w:pos="1209"/>
+        </w:tabs>
+        <w:ind w:left="1209" w:hanging="360"/>
+      </w:pPr>
+    </w:lvl>
+  </w:abstractNum>
+  <w:abstractNum w:abstractNumId="2" w15:restartNumberingAfterBreak="0">
+    <w:nsid w:val="FFFFFF7E"/>
+    <w:multiLevelType w:val="singleLevel"/>
+    <w:tmpl w:val="91E44362"/>
+    <w:lvl w:ilvl="0">
+      <w:start w:val="1"/>
+      <w:numFmt w:val="decimal"/>
+      <w:lvlText w:val="%1."/>
+      <w:lvlJc w:val="left"/>
+      <w:pPr>
+        <w:tabs>
+          <w:tab w:val="num" w:pos="926"/>
+        </w:tabs>
+        <w:ind w:left="926" w:hanging="360"/>
+      </w:pPr>
+    </w:lvl>
+  </w:abstractNum>
+  <w:abstractNum w:abstractNumId="3" w15:restartNumberingAfterBreak="0">
+    <w:nsid w:val="FFFFFF7F"/>
+    <w:multiLevelType w:val="singleLevel"/>
+    <w:tmpl w:val="EDCC5FA2"/>
+    <w:lvl w:ilvl="0">
+      <w:start w:val="1"/>
+      <w:numFmt w:val="decimal"/>
+      <w:lvlText w:val="%1."/>
+      <w:lvlJc w:val="left"/>
+      <w:pPr>
+        <w:tabs>
+          <w:tab w:val="num" w:pos="643"/>
+        </w:tabs>
+        <w:ind w:left="643" w:hanging="360"/>
+      </w:pPr>
+    </w:lvl>
+  </w:abstractNum>
+  <w:abstractNum w:abstractNumId="4" w15:restartNumberingAfterBreak="0">
+    <w:nsid w:val="FFFFFF80"/>
+    <w:multiLevelType w:val="singleLevel"/>
+    <w:tmpl w:val="6CD22694"/>
+    <w:lvl w:ilvl="0">
+      <w:start w:val="1"/>
+      <w:numFmt w:val="bullet"/>
+      <w:lvlText w:val=""/>
+      <w:lvlJc w:val="left"/>
+      <w:pPr>
+        <w:tabs>
+          <w:tab w:val="num" w:pos="1492"/>
+        </w:tabs>
+        <w:ind w:left="1492" w:hanging="360"/>
+      </w:pPr>
+      <w:rPr>
+        <w:rFonts w:ascii="Symbol" w:hAnsi="Symbol" w:hint="default"/>
+      </w:rPr>
+    </w:lvl>
+  </w:abstractNum>
+  <w:abstractNum w:abstractNumId="5" w15:restartNumberingAfterBreak="0">
+    <w:nsid w:val="FFFFFF81"/>
+    <w:multiLevelType w:val="singleLevel"/>
+    <w:tmpl w:val="B0F8B5CC"/>
+    <w:lvl w:ilvl="0">
+      <w:start w:val="1"/>
+      <w:numFmt w:val="bullet"/>
+      <w:lvlText w:val=""/>
+      <w:lvlJc w:val="left"/>
+      <w:pPr>
+        <w:tabs>
+          <w:tab w:val="num" w:pos="1209"/>
+        </w:tabs>
+        <w:ind w:left="1209" w:hanging="360"/>
+      </w:pPr>
+      <w:rPr>
+        <w:rFonts w:ascii="Symbol" w:hAnsi="Symbol" w:hint="default"/>
+      </w:rPr>
+    </w:lvl>
+  </w:abstractNum>
+  <w:abstractNum w:abstractNumId="6" w15:restartNumberingAfterBreak="0">
+    <w:nsid w:val="FFFFFF82"/>
+    <w:multiLevelType w:val="singleLevel"/>
+    <w:tmpl w:val="DFAEBD3E"/>
+    <w:lvl w:ilvl="0">
+      <w:start w:val="1"/>
+      <w:numFmt w:val="bullet"/>
+      <w:lvlText w:val=""/>
+      <w:lvlJc w:val="left"/>
+      <w:pPr>
+        <w:tabs>
+          <w:tab w:val="num" w:pos="926"/>
+        </w:tabs>
+        <w:ind w:left="926" w:hanging="360"/>
+      </w:pPr>
+      <w:rPr>
+        <w:rFonts w:ascii="Symbol" w:hAnsi="Symbol" w:hint="default"/>
+      </w:rPr>
+    </w:lvl>
+  </w:abstractNum>
+  <w:abstractNum w:abstractNumId="7" w15:restartNumberingAfterBreak="0">
+    <w:nsid w:val="FFFFFF83"/>
+    <w:multiLevelType w:val="singleLevel"/>
+    <w:tmpl w:val="89669DD2"/>
+    <w:lvl w:ilvl="0">
+      <w:start w:val="1"/>
+      <w:numFmt w:val="bullet"/>
+      <w:lvlText w:val=""/>
+      <w:lvlJc w:val="left"/>
+      <w:pPr>
+        <w:tabs>
+          <w:tab w:val="num" w:pos="643"/>
+        </w:tabs>
+        <w:ind w:left="643" w:hanging="360"/>
+      </w:pPr>
+      <w:rPr>
+        <w:rFonts w:ascii="Symbol" w:hAnsi="Symbol" w:hint="default"/>
+      </w:rPr>
+    </w:lvl>
+  </w:abstractNum>
+  <w:abstractNum w:abstractNumId="8" w15:restartNumberingAfterBreak="0">
+    <w:nsid w:val="FFFFFF88"/>
+    <w:multiLevelType w:val="singleLevel"/>
+    <w:tmpl w:val="F14C7AF8"/>
+    <w:lvl w:ilvl="0">
+      <w:start w:val="1"/>
+      <w:numFmt w:val="decimal"/>
+      <w:lvlText w:val="%1."/>
+      <w:lvlJc w:val="left"/>
+      <w:pPr>
+        <w:tabs>
+          <w:tab w:val="num" w:pos="360"/>
+        </w:tabs>
+        <w:ind w:left="360" w:hanging="360"/>
+      </w:pPr>
+    </w:lvl>
+  </w:abstractNum>
+  <w:abstractNum w:abstractNumId="9" w15:restartNumberingAfterBreak="0">
+    <w:nsid w:val="FFFFFF89"/>
+    <w:multiLevelType w:val="singleLevel"/>
+    <w:tmpl w:val="58BED014"/>
+    <w:lvl w:ilvl="0">
+      <w:start w:val="1"/>
+      <w:numFmt w:val="bullet"/>
+      <w:lvlText w:val=""/>
+      <w:lvlJc w:val="left"/>
+      <w:pPr>
+        <w:tabs>
+          <w:tab w:val="num" w:pos="360"/>
+        </w:tabs>
+        <w:ind w:left="360" w:hanging="360"/>
+      </w:pPr>
+      <w:rPr>
+        <w:rFonts w:ascii="Symbol" w:hAnsi="Symbol" w:hint="default"/>
+      </w:rPr>
+    </w:lvl>
+  </w:abstractNum>
+  <w:num w:numId="1">
+    <w:abstractNumId w:val="8"/>
+  </w:num>
+  <w:num w:numId="2">
+    <w:abstractNumId w:val="3"/>
+  </w:num>
+  <w:num w:numId="3">
+    <w:abstractNumId w:val="2"/>
+  </w:num>
+  <w:num w:numId="4">
+    <w:abstractNumId w:val="1"/>
+  </w:num>
+  <w:num w:numId="5">
+    <w:abstractNumId w:val="0"/>
+  </w:num>
+  <w:num w:numId="6">
+    <w:abstractNumId w:val="9"/>
+  </w:num>
+  <w:num w:numId="7">
+    <w:abstractNumId w:val="7"/>
+  </w:num>
+  <w:num w:numId="8">
+    <w:abstractNumId w:val="6"/>
+  </w:num>
+  <w:num w:numId="9">
+    <w:abstractNumId w:val="5"/>
+  </w:num>
+  <w:num w:numId="10">
+    <w:abstractNumId w:val="4"/>
+  </w:num>
+</w:numbering>
 </file>
 
 <file path=word/styles.xml><?xml version="1.0" encoding="utf-8"?>
@@ -1593,7 +1807,7 @@
   <w:style w:type="paragraph" w:default="1" w:styleId="Normal">
     <w:name w:val="Normal"/>
     <w:unhideWhenUsed/>
-    <w:rsid w:val="001A29F5"/>
+    <w:rsid w:val="00D22CBA"/>
     <w:pPr>
       <w:suppressLineNumbers/>
       <w:spacing w:line="312" w:lineRule="auto"/>
@@ -2343,8 +2557,8 @@
       <w:color w:val="00000A"/>
     </w:rPr>
   </w:style>
-  <w:style w:type="paragraph" w:customStyle="1" w:styleId="term">
-    <w:name w:val="&lt;term&gt;"/>
+  <w:style w:type="paragraph" w:customStyle="1" w:styleId="meta">
+    <w:name w:val="&lt;meta&gt;"/>
     <w:basedOn w:val="Normal"/>
     <w:unhideWhenUsed/>
     <w:rsid w:val="00C265AC"/>
@@ -2610,11 +2824,11 @@
     <w:basedOn w:val="Policepardfaut"/>
     <w:uiPriority w:val="1"/>
     <w:unhideWhenUsed/>
-    <w:rsid w:val="00464611"/>
+    <w:rsid w:val="00D22CBA"/>
     <w:rPr>
       <w:b/>
       <w:caps w:val="0"/>
-      <w:smallCaps/>
+      <w:smallCaps w:val="0"/>
       <w:color w:val="800000"/>
     </w:rPr>
   </w:style>

</xml_diff>

<commit_message>
Verified for a lexique
</commit_message>
<xml_diff>
--- a/tei_docx/template.docx
+++ b/tei_docx/template.docx
@@ -4,173 +4,173 @@
   <w:body>
     <w:p>
       <w:pPr>
-        <w:pStyle w:val="meta"/>
-      </w:pPr>
-      <w:proofErr w:type="spellStart"/>
-      <w:r>
-        <w:t>Title</w:t>
-      </w:r>
-      <w:proofErr w:type="spellEnd"/>
-      <w:r>
-        <w:t> : titre</w:t>
-      </w:r>
-    </w:p>
-    <w:p>
-      <w:pPr>
-        <w:pStyle w:val="meta"/>
-      </w:pPr>
-      <w:r>
-        <w:t>Creator : Nom, Prénom (AAAA-AAAA)</w:t>
-      </w:r>
-    </w:p>
-    <w:p>
-      <w:pPr>
-        <w:pStyle w:val="meta"/>
-      </w:pPr>
-      <w:r>
-        <w:t>Translator : Constans, Léopold-Albert (1891 – 1936)</w:t>
-      </w:r>
-    </w:p>
-    <w:p>
-      <w:pPr>
-        <w:pStyle w:val="meta"/>
-      </w:pPr>
-      <w:proofErr w:type="spellStart"/>
-      <w:r>
-        <w:t>Created</w:t>
-      </w:r>
-      <w:proofErr w:type="spellEnd"/>
-      <w:r>
-        <w:t> : 1926</w:t>
-      </w:r>
-    </w:p>
-    <w:p>
-      <w:pPr>
-        <w:pStyle w:val="meta"/>
-      </w:pPr>
-      <w:r>
-        <w:t>Publisher : OBVIL</w:t>
-      </w:r>
-    </w:p>
-    <w:p>
-      <w:pPr>
-        <w:pStyle w:val="meta"/>
-      </w:pPr>
-      <w:proofErr w:type="spellStart"/>
-      <w:r>
-        <w:t>Issued</w:t>
-      </w:r>
-      <w:proofErr w:type="spellEnd"/>
-      <w:r>
-        <w:t> : 2014</w:t>
-      </w:r>
-    </w:p>
-    <w:p>
-      <w:pPr>
-        <w:pStyle w:val="meta"/>
-        <w:rPr>
-          <w:rStyle w:val="LienInternet"/>
-        </w:rPr>
-      </w:pPr>
-      <w:r>
-        <w:t xml:space="preserve">Licence : </w:t>
-      </w:r>
-      <w:hyperlink r:id="rId7">
-        <w:r>
-          <w:rPr>
-            <w:rStyle w:val="LienInternet"/>
-          </w:rPr>
-          <w:t>Domaine public</w:t>
-        </w:r>
-      </w:hyperlink>
-    </w:p>
-    <w:p>
-      <w:pPr>
-        <w:pStyle w:val="meta"/>
-      </w:pPr>
-      <w:proofErr w:type="spellStart"/>
-      <w:r>
-        <w:t>Copyeditor</w:t>
-      </w:r>
-      <w:proofErr w:type="spellEnd"/>
-      <w:r>
-        <w:t xml:space="preserve"> : </w:t>
-      </w:r>
-      <w:hyperlink r:id="rId8">
-        <w:r>
-          <w:rPr>
-            <w:rStyle w:val="LienInternet"/>
-          </w:rPr>
-          <w:t>Frédéric Glorieux</w:t>
-        </w:r>
-      </w:hyperlink>
-      <w:r>
-        <w:t xml:space="preserve"> (2014, encodage TEI)</w:t>
-      </w:r>
-    </w:p>
-    <w:p>
-      <w:pPr>
-        <w:pStyle w:val="meta"/>
-        <w:rPr>
-          <w:rStyle w:val="LienInternet"/>
-        </w:rPr>
-      </w:pPr>
-      <w:r>
-        <w:t xml:space="preserve">Source : </w:t>
-      </w:r>
-      <w:hyperlink r:id="rId9">
-        <w:r>
-          <w:rPr>
-            <w:rStyle w:val="LienInternet"/>
-          </w:rPr>
-          <w:t>http://ugo.bratelli.free.fr/Cesar/CesarGuerreGaules.htm</w:t>
-        </w:r>
-      </w:hyperlink>
-    </w:p>
-    <w:p>
-      <w:pPr>
-        <w:pStyle w:val="p"/>
-      </w:pPr>
-      <w:r>
-        <w:t>Ce modèle de document doit être enregistré avec</w:t>
-      </w:r>
-      <w:r>
-        <w:t xml:space="preserve"> un</w:t>
-      </w:r>
-      <w:r>
-        <w:t xml:space="preserve"> Word pour Windows (sinon le code ne marchera pas).</w:t>
-      </w:r>
-    </w:p>
-    <w:p>
-      <w:pPr>
-        <w:pStyle w:val="titlePart"/>
-      </w:pPr>
-      <w:r>
-        <w:t>Page de titre</w:t>
-      </w:r>
-    </w:p>
-    <w:p>
-      <w:pPr>
-        <w:pStyle w:val="docAuthor"/>
-      </w:pPr>
-      <w:r>
-        <w:t>Auteur</w:t>
-      </w:r>
-    </w:p>
-    <w:p>
-      <w:pPr>
-        <w:pStyle w:val="docImprint"/>
-      </w:pPr>
-      <w:r>
-        <w:t>Adresse d’impression</w:t>
-      </w:r>
-    </w:p>
-    <w:p>
-      <w:pPr>
-        <w:pStyle w:val="docDate"/>
+        <w:pStyle w:val="term"/>
       </w:pPr>
       <w:bookmarkStart w:id="0" w:name="_GoBack"/>
       <w:bookmarkEnd w:id="0"/>
+      <w:proofErr w:type="spellStart"/>
+      <w:r>
+        <w:t>Title</w:t>
+      </w:r>
+      <w:proofErr w:type="spellEnd"/>
+      <w:r>
+        <w:t> : titre</w:t>
+      </w:r>
+    </w:p>
+    <w:p>
+      <w:pPr>
+        <w:pStyle w:val="term"/>
+      </w:pPr>
+      <w:r>
+        <w:t>Creator : Nom, Prénom (AAAA-AAAA)</w:t>
+      </w:r>
+    </w:p>
+    <w:p>
+      <w:pPr>
+        <w:pStyle w:val="term"/>
+      </w:pPr>
+      <w:r>
+        <w:t>Translator : Constans, Léopold-Albert (1891 – 1936)</w:t>
+      </w:r>
+    </w:p>
+    <w:p>
+      <w:pPr>
+        <w:pStyle w:val="term"/>
+      </w:pPr>
+      <w:proofErr w:type="spellStart"/>
+      <w:r>
+        <w:t>Created</w:t>
+      </w:r>
+      <w:proofErr w:type="spellEnd"/>
+      <w:r>
+        <w:t> : 1926</w:t>
+      </w:r>
+    </w:p>
+    <w:p>
+      <w:pPr>
+        <w:pStyle w:val="term"/>
+      </w:pPr>
+      <w:r>
+        <w:t>Publisher : OBVIL</w:t>
+      </w:r>
+    </w:p>
+    <w:p>
+      <w:pPr>
+        <w:pStyle w:val="term"/>
+      </w:pPr>
+      <w:proofErr w:type="spellStart"/>
+      <w:r>
+        <w:t>Issued</w:t>
+      </w:r>
+      <w:proofErr w:type="spellEnd"/>
+      <w:r>
+        <w:t> : 2014</w:t>
+      </w:r>
+    </w:p>
+    <w:p>
+      <w:pPr>
+        <w:pStyle w:val="term"/>
+        <w:rPr>
+          <w:rStyle w:val="LienInternet"/>
+        </w:rPr>
+      </w:pPr>
+      <w:r>
+        <w:t xml:space="preserve">Licence : </w:t>
+      </w:r>
+      <w:hyperlink r:id="rId6">
+        <w:r>
+          <w:rPr>
+            <w:rStyle w:val="LienInternet"/>
+          </w:rPr>
+          <w:t>Domaine public</w:t>
+        </w:r>
+      </w:hyperlink>
+    </w:p>
+    <w:p>
+      <w:pPr>
+        <w:pStyle w:val="term"/>
+      </w:pPr>
+      <w:proofErr w:type="spellStart"/>
+      <w:r>
+        <w:t>Copyeditor</w:t>
+      </w:r>
+      <w:proofErr w:type="spellEnd"/>
+      <w:r>
+        <w:t xml:space="preserve"> : </w:t>
+      </w:r>
+      <w:hyperlink r:id="rId7">
+        <w:r>
+          <w:rPr>
+            <w:rStyle w:val="LienInternet"/>
+          </w:rPr>
+          <w:t>Frédéric Glorieux</w:t>
+        </w:r>
+      </w:hyperlink>
+      <w:r>
+        <w:t xml:space="preserve"> (2014, encodage TEI)</w:t>
+      </w:r>
+    </w:p>
+    <w:p>
+      <w:pPr>
+        <w:pStyle w:val="term"/>
+        <w:rPr>
+          <w:rStyle w:val="LienInternet"/>
+        </w:rPr>
+      </w:pPr>
+      <w:r>
+        <w:t xml:space="preserve">Source : </w:t>
+      </w:r>
+      <w:hyperlink r:id="rId8">
+        <w:r>
+          <w:rPr>
+            <w:rStyle w:val="LienInternet"/>
+          </w:rPr>
+          <w:t>http://ugo.bratelli.free.fr/Cesar/CesarGuerreGaules.htm</w:t>
+        </w:r>
+      </w:hyperlink>
+    </w:p>
+    <w:p>
+      <w:pPr>
+        <w:pStyle w:val="p"/>
+      </w:pPr>
+      <w:r>
+        <w:t>Ce modèle de document doit être enregistré avec</w:t>
+      </w:r>
+      <w:r>
+        <w:t xml:space="preserve"> un</w:t>
+      </w:r>
+      <w:r>
+        <w:t xml:space="preserve"> Word pour Windows (sinon le code ne marchera pas).</w:t>
+      </w:r>
+    </w:p>
+    <w:p>
+      <w:pPr>
+        <w:pStyle w:val="titlePart"/>
+      </w:pPr>
+      <w:r>
+        <w:t>Page de titre</w:t>
+      </w:r>
+    </w:p>
+    <w:p>
+      <w:pPr>
+        <w:pStyle w:val="docAuthor"/>
+      </w:pPr>
+      <w:r>
+        <w:t>Auteur</w:t>
+      </w:r>
+    </w:p>
+    <w:p>
+      <w:pPr>
+        <w:pStyle w:val="docImprint"/>
+      </w:pPr>
+      <w:r>
+        <w:t>Adresse d’impression</w:t>
+      </w:r>
+    </w:p>
+    <w:p>
+      <w:pPr>
+        <w:pStyle w:val="docDate"/>
+      </w:pPr>
       <w:r>
         <w:t>1664</w:t>
       </w:r>
@@ -990,51 +990,10 @@
       <w:r>
         <w:t>Indentation</w:t>
       </w:r>
-      <w:r>
-        <w:br/>
-      </w:r>
-      <w:r>
-        <w:rPr>
-          <w:rStyle w:val="lb"/>
-        </w:rPr>
-        <w:t>[10]</w:t>
-      </w:r>
-      <w:r>
-        <w:t xml:space="preserve"> </w:t>
-      </w:r>
-      <w:r>
-        <w:rPr>
-          <w:rStyle w:val="milestone"/>
-        </w:rPr>
-        <w:t>[</w:t>
-      </w:r>
-      <w:proofErr w:type="spellStart"/>
-      <w:r>
-        <w:rPr>
-          <w:rStyle w:val="milestone"/>
-        </w:rPr>
-        <w:t>milestone</w:t>
-      </w:r>
-      <w:proofErr w:type="spellEnd"/>
-      <w:r>
-        <w:rPr>
-          <w:rStyle w:val="milestone"/>
-        </w:rPr>
-        <w:t>]</w:t>
-      </w:r>
-      <w:r>
-        <w:t xml:space="preserve"> ligne</w:t>
-      </w:r>
-      <w:r>
-        <w:t xml:space="preserve"> </w:t>
-      </w:r>
-      <w:r>
-        <w:t>lien vide</w:t>
-      </w:r>
     </w:p>
     <w:sectPr>
-      <w:headerReference w:type="default" r:id="rId12"/>
-      <w:footerReference w:type="default" r:id="rId13"/>
+      <w:headerReference w:type="default" r:id="rId11"/>
+      <w:footerReference w:type="default" r:id="rId12"/>
       <w:pgSz w:w="11906" w:h="16838"/>
       <w:pgMar w:top="851" w:right="1418" w:bottom="851" w:left="1418" w:header="567" w:footer="567" w:gutter="0"/>
       <w:lnNumType w:countBy="5" w:distance="284" w:restart="continuous"/>
@@ -1128,7 +1087,7 @@
       <w:rPr>
         <w:noProof/>
       </w:rPr>
-      <w:t>1</w:t>
+      <w:t>2</w:t>
     </w:r>
     <w:r>
       <w:fldChar w:fldCharType="end"/>
@@ -1194,226 +1153,6 @@
     </w:pPr>
   </w:p>
 </w:hdr>
-</file>
-
-<file path=word/numbering.xml><?xml version="1.0" encoding="utf-8"?>
-<w:numbering xmlns:wpc="http://schemas.microsoft.com/office/word/2010/wordprocessingCanvas" xmlns:cx="http://schemas.microsoft.com/office/drawing/2014/chartex" xmlns:cx1="http://schemas.microsoft.com/office/drawing/2015/9/8/chartex" xmlns:mc="http://schemas.openxmlformats.org/markup-compatibility/2006" xmlns:o="urn:schemas-microsoft-com:office:office" xmlns:r="http://schemas.openxmlformats.org/officeDocument/2006/relationships" xmlns:m="http://schemas.openxmlformats.org/officeDocument/2006/math" xmlns:v="urn:schemas-microsoft-com:vml" xmlns:wp14="http://schemas.microsoft.com/office/word/2010/wordprocessingDrawing" xmlns:wp="http://schemas.openxmlformats.org/drawingml/2006/wordprocessingDrawing" xmlns:w10="urn:schemas-microsoft-com:office:word" xmlns:w="http://schemas.openxmlformats.org/wordprocessingml/2006/main" xmlns:w14="http://schemas.microsoft.com/office/word/2010/wordml" xmlns:w15="http://schemas.microsoft.com/office/word/2012/wordml" xmlns:w16se="http://schemas.microsoft.com/office/word/2015/wordml/symex" xmlns:wpg="http://schemas.microsoft.com/office/word/2010/wordprocessingGroup" xmlns:wpi="http://schemas.microsoft.com/office/word/2010/wordprocessingInk" xmlns:wne="http://schemas.microsoft.com/office/word/2006/wordml" xmlns:wps="http://schemas.microsoft.com/office/word/2010/wordprocessingShape" mc:Ignorable="w14 w15 w16se wp14">
-  <w:abstractNum w:abstractNumId="0" w15:restartNumberingAfterBreak="0">
-    <w:nsid w:val="FFFFFF7C"/>
-    <w:multiLevelType w:val="singleLevel"/>
-    <w:tmpl w:val="74F42706"/>
-    <w:lvl w:ilvl="0">
-      <w:start w:val="1"/>
-      <w:numFmt w:val="decimal"/>
-      <w:lvlText w:val="%1."/>
-      <w:lvlJc w:val="left"/>
-      <w:pPr>
-        <w:tabs>
-          <w:tab w:val="num" w:pos="1492"/>
-        </w:tabs>
-        <w:ind w:left="1492" w:hanging="360"/>
-      </w:pPr>
-    </w:lvl>
-  </w:abstractNum>
-  <w:abstractNum w:abstractNumId="1" w15:restartNumberingAfterBreak="0">
-    <w:nsid w:val="FFFFFF7D"/>
-    <w:multiLevelType w:val="singleLevel"/>
-    <w:tmpl w:val="2AD489AA"/>
-    <w:lvl w:ilvl="0">
-      <w:start w:val="1"/>
-      <w:numFmt w:val="decimal"/>
-      <w:lvlText w:val="%1."/>
-      <w:lvlJc w:val="left"/>
-      <w:pPr>
-        <w:tabs>
-          <w:tab w:val="num" w:pos="1209"/>
-        </w:tabs>
-        <w:ind w:left="1209" w:hanging="360"/>
-      </w:pPr>
-    </w:lvl>
-  </w:abstractNum>
-  <w:abstractNum w:abstractNumId="2" w15:restartNumberingAfterBreak="0">
-    <w:nsid w:val="FFFFFF7E"/>
-    <w:multiLevelType w:val="singleLevel"/>
-    <w:tmpl w:val="91E44362"/>
-    <w:lvl w:ilvl="0">
-      <w:start w:val="1"/>
-      <w:numFmt w:val="decimal"/>
-      <w:lvlText w:val="%1."/>
-      <w:lvlJc w:val="left"/>
-      <w:pPr>
-        <w:tabs>
-          <w:tab w:val="num" w:pos="926"/>
-        </w:tabs>
-        <w:ind w:left="926" w:hanging="360"/>
-      </w:pPr>
-    </w:lvl>
-  </w:abstractNum>
-  <w:abstractNum w:abstractNumId="3" w15:restartNumberingAfterBreak="0">
-    <w:nsid w:val="FFFFFF7F"/>
-    <w:multiLevelType w:val="singleLevel"/>
-    <w:tmpl w:val="EDCC5FA2"/>
-    <w:lvl w:ilvl="0">
-      <w:start w:val="1"/>
-      <w:numFmt w:val="decimal"/>
-      <w:lvlText w:val="%1."/>
-      <w:lvlJc w:val="left"/>
-      <w:pPr>
-        <w:tabs>
-          <w:tab w:val="num" w:pos="643"/>
-        </w:tabs>
-        <w:ind w:left="643" w:hanging="360"/>
-      </w:pPr>
-    </w:lvl>
-  </w:abstractNum>
-  <w:abstractNum w:abstractNumId="4" w15:restartNumberingAfterBreak="0">
-    <w:nsid w:val="FFFFFF80"/>
-    <w:multiLevelType w:val="singleLevel"/>
-    <w:tmpl w:val="6CD22694"/>
-    <w:lvl w:ilvl="0">
-      <w:start w:val="1"/>
-      <w:numFmt w:val="bullet"/>
-      <w:lvlText w:val=""/>
-      <w:lvlJc w:val="left"/>
-      <w:pPr>
-        <w:tabs>
-          <w:tab w:val="num" w:pos="1492"/>
-        </w:tabs>
-        <w:ind w:left="1492" w:hanging="360"/>
-      </w:pPr>
-      <w:rPr>
-        <w:rFonts w:ascii="Symbol" w:hAnsi="Symbol" w:hint="default"/>
-      </w:rPr>
-    </w:lvl>
-  </w:abstractNum>
-  <w:abstractNum w:abstractNumId="5" w15:restartNumberingAfterBreak="0">
-    <w:nsid w:val="FFFFFF81"/>
-    <w:multiLevelType w:val="singleLevel"/>
-    <w:tmpl w:val="B0F8B5CC"/>
-    <w:lvl w:ilvl="0">
-      <w:start w:val="1"/>
-      <w:numFmt w:val="bullet"/>
-      <w:lvlText w:val=""/>
-      <w:lvlJc w:val="left"/>
-      <w:pPr>
-        <w:tabs>
-          <w:tab w:val="num" w:pos="1209"/>
-        </w:tabs>
-        <w:ind w:left="1209" w:hanging="360"/>
-      </w:pPr>
-      <w:rPr>
-        <w:rFonts w:ascii="Symbol" w:hAnsi="Symbol" w:hint="default"/>
-      </w:rPr>
-    </w:lvl>
-  </w:abstractNum>
-  <w:abstractNum w:abstractNumId="6" w15:restartNumberingAfterBreak="0">
-    <w:nsid w:val="FFFFFF82"/>
-    <w:multiLevelType w:val="singleLevel"/>
-    <w:tmpl w:val="DFAEBD3E"/>
-    <w:lvl w:ilvl="0">
-      <w:start w:val="1"/>
-      <w:numFmt w:val="bullet"/>
-      <w:lvlText w:val=""/>
-      <w:lvlJc w:val="left"/>
-      <w:pPr>
-        <w:tabs>
-          <w:tab w:val="num" w:pos="926"/>
-        </w:tabs>
-        <w:ind w:left="926" w:hanging="360"/>
-      </w:pPr>
-      <w:rPr>
-        <w:rFonts w:ascii="Symbol" w:hAnsi="Symbol" w:hint="default"/>
-      </w:rPr>
-    </w:lvl>
-  </w:abstractNum>
-  <w:abstractNum w:abstractNumId="7" w15:restartNumberingAfterBreak="0">
-    <w:nsid w:val="FFFFFF83"/>
-    <w:multiLevelType w:val="singleLevel"/>
-    <w:tmpl w:val="89669DD2"/>
-    <w:lvl w:ilvl="0">
-      <w:start w:val="1"/>
-      <w:numFmt w:val="bullet"/>
-      <w:lvlText w:val=""/>
-      <w:lvlJc w:val="left"/>
-      <w:pPr>
-        <w:tabs>
-          <w:tab w:val="num" w:pos="643"/>
-        </w:tabs>
-        <w:ind w:left="643" w:hanging="360"/>
-      </w:pPr>
-      <w:rPr>
-        <w:rFonts w:ascii="Symbol" w:hAnsi="Symbol" w:hint="default"/>
-      </w:rPr>
-    </w:lvl>
-  </w:abstractNum>
-  <w:abstractNum w:abstractNumId="8" w15:restartNumberingAfterBreak="0">
-    <w:nsid w:val="FFFFFF88"/>
-    <w:multiLevelType w:val="singleLevel"/>
-    <w:tmpl w:val="F14C7AF8"/>
-    <w:lvl w:ilvl="0">
-      <w:start w:val="1"/>
-      <w:numFmt w:val="decimal"/>
-      <w:lvlText w:val="%1."/>
-      <w:lvlJc w:val="left"/>
-      <w:pPr>
-        <w:tabs>
-          <w:tab w:val="num" w:pos="360"/>
-        </w:tabs>
-        <w:ind w:left="360" w:hanging="360"/>
-      </w:pPr>
-    </w:lvl>
-  </w:abstractNum>
-  <w:abstractNum w:abstractNumId="9" w15:restartNumberingAfterBreak="0">
-    <w:nsid w:val="FFFFFF89"/>
-    <w:multiLevelType w:val="singleLevel"/>
-    <w:tmpl w:val="58BED014"/>
-    <w:lvl w:ilvl="0">
-      <w:start w:val="1"/>
-      <w:numFmt w:val="bullet"/>
-      <w:lvlText w:val=""/>
-      <w:lvlJc w:val="left"/>
-      <w:pPr>
-        <w:tabs>
-          <w:tab w:val="num" w:pos="360"/>
-        </w:tabs>
-        <w:ind w:left="360" w:hanging="360"/>
-      </w:pPr>
-      <w:rPr>
-        <w:rFonts w:ascii="Symbol" w:hAnsi="Symbol" w:hint="default"/>
-      </w:rPr>
-    </w:lvl>
-  </w:abstractNum>
-  <w:num w:numId="1">
-    <w:abstractNumId w:val="8"/>
-  </w:num>
-  <w:num w:numId="2">
-    <w:abstractNumId w:val="3"/>
-  </w:num>
-  <w:num w:numId="3">
-    <w:abstractNumId w:val="2"/>
-  </w:num>
-  <w:num w:numId="4">
-    <w:abstractNumId w:val="1"/>
-  </w:num>
-  <w:num w:numId="5">
-    <w:abstractNumId w:val="0"/>
-  </w:num>
-  <w:num w:numId="6">
-    <w:abstractNumId w:val="9"/>
-  </w:num>
-  <w:num w:numId="7">
-    <w:abstractNumId w:val="7"/>
-  </w:num>
-  <w:num w:numId="8">
-    <w:abstractNumId w:val="6"/>
-  </w:num>
-  <w:num w:numId="9">
-    <w:abstractNumId w:val="5"/>
-  </w:num>
-  <w:num w:numId="10">
-    <w:abstractNumId w:val="4"/>
-  </w:num>
-</w:numbering>
 </file>
 
 <file path=word/styles.xml><?xml version="1.0" encoding="utf-8"?>
@@ -1807,7 +1546,7 @@
   <w:style w:type="paragraph" w:default="1" w:styleId="Normal">
     <w:name w:val="Normal"/>
     <w:unhideWhenUsed/>
-    <w:rsid w:val="00D22CBA"/>
+    <w:rsid w:val="00472E6E"/>
     <w:pPr>
       <w:suppressLineNumbers/>
       <w:spacing w:line="312" w:lineRule="auto"/>
@@ -2136,11 +1875,9 @@
     <w:name w:val="&lt;num&gt;"/>
     <w:uiPriority w:val="1"/>
     <w:unhideWhenUsed/>
-    <w:rsid w:val="001A29F5"/>
-    <w:rPr>
-      <w:caps w:val="0"/>
-      <w:smallCaps w:val="0"/>
-      <w:color w:val="ED7D31" w:themeColor="accent2"/>
+    <w:rsid w:val="00AA2498"/>
+    <w:rPr>
+      <w:smallCaps/>
     </w:rPr>
   </w:style>
   <w:style w:type="character" w:customStyle="1" w:styleId="bibl-c">
@@ -2557,8 +2294,8 @@
       <w:color w:val="00000A"/>
     </w:rPr>
   </w:style>
-  <w:style w:type="paragraph" w:customStyle="1" w:styleId="meta">
-    <w:name w:val="&lt;meta&gt;"/>
+  <w:style w:type="paragraph" w:customStyle="1" w:styleId="term">
+    <w:name w:val="&lt;term&gt;"/>
     <w:basedOn w:val="Normal"/>
     <w:unhideWhenUsed/>
     <w:rsid w:val="00C265AC"/>
@@ -2824,11 +2561,11 @@
     <w:basedOn w:val="Policepardfaut"/>
     <w:uiPriority w:val="1"/>
     <w:unhideWhenUsed/>
-    <w:rsid w:val="00D22CBA"/>
+    <w:rsid w:val="00464611"/>
     <w:rPr>
       <w:b/>
       <w:caps w:val="0"/>
-      <w:smallCaps w:val="0"/>
+      <w:smallCaps/>
       <w:color w:val="800000"/>
     </w:rPr>
   </w:style>
@@ -2840,37 +2577,6 @@
     <w:rsid w:val="00464611"/>
     <w:rPr>
       <w:color w:val="008000"/>
-    </w:rPr>
-  </w:style>
-  <w:style w:type="character" w:customStyle="1" w:styleId="lb">
-    <w:name w:val="&lt;lb&gt;"/>
-    <w:basedOn w:val="Policepardfaut"/>
-    <w:uiPriority w:val="1"/>
-    <w:rsid w:val="009B4D6D"/>
-    <w:rPr>
-      <w:color w:val="C45911" w:themeColor="accent2" w:themeShade="BF"/>
-      <w:sz w:val="20"/>
-    </w:rPr>
-  </w:style>
-  <w:style w:type="character" w:customStyle="1" w:styleId="milestone">
-    <w:name w:val="&lt;milestone&gt;"/>
-    <w:basedOn w:val="pb"/>
-    <w:uiPriority w:val="1"/>
-    <w:rsid w:val="005E10E4"/>
-    <w:rPr>
-      <w:color w:val="A6A6A6"/>
-      <w:sz w:val="20"/>
-    </w:rPr>
-  </w:style>
-  <w:style w:type="character" w:styleId="Lienhypertexte">
-    <w:name w:val="Hyperlink"/>
-    <w:basedOn w:val="Policepardfaut"/>
-    <w:uiPriority w:val="99"/>
-    <w:unhideWhenUsed/>
-    <w:rsid w:val="006F74FE"/>
-    <w:rPr>
-      <w:color w:val="0563C1" w:themeColor="hyperlink"/>
-      <w:u w:val="single"/>
     </w:rPr>
   </w:style>
 </w:styles>

</xml_diff>